<commit_message>
Set Up Classes for Topics
</commit_message>
<xml_diff>
--- a/Lab 2 Classes Worksheet/classes_worksheet.docx
+++ b/Lab 2 Classes Worksheet/classes_worksheet.docx
@@ -2,6 +2,705 @@
 <file path=word/document.xml><?xml version="1.0" encoding="utf-8"?>
 <w:document xmlns:ve="http://schemas.openxmlformats.org/markup-compatibility/2006" xmlns:o="urn:schemas-microsoft-com:office:office" xmlns:r="http://schemas.openxmlformats.org/officeDocument/2006/relationships" xmlns:m="http://schemas.openxmlformats.org/officeDocument/2006/math" xmlns:v="urn:schemas-microsoft-com:vml" xmlns:wp="http://schemas.openxmlformats.org/drawingml/2006/wordprocessingDrawing" xmlns:w10="urn:schemas-microsoft-com:office:word" xmlns:w="http://schemas.openxmlformats.org/wordprocessingml/2006/main" xmlns:wne="http://schemas.microsoft.com/office/word/2006/wordml">
   <w:body>
+    <w:p>
+      <w:pPr>
+        <w:rPr>
+          <w:b/>
+          <w:sz w:val="28"/>
+        </w:rPr>
+      </w:pPr>
+      <w:r>
+        <w:rPr>
+          <w:b/>
+          <w:sz w:val="28"/>
+        </w:rPr>
+        <w:t>Zoo</w:t>
+      </w:r>
+    </w:p>
+    <w:p>
+      <w:pPr>
+        <w:spacing w:line="240" w:lineRule="auto"/>
+      </w:pPr>
+      <w:r>
+        <w:rPr>
+          <w:b/>
+        </w:rPr>
+        <w:t>Class</w:t>
+      </w:r>
+      <w:r>
+        <w:t>: Animals</w:t>
+      </w:r>
+    </w:p>
+    <w:p>
+      <w:pPr>
+        <w:spacing w:line="240" w:lineRule="auto"/>
+      </w:pPr>
+      <w:r>
+        <w:rPr>
+          <w:b/>
+        </w:rPr>
+        <w:t>Attributes</w:t>
+      </w:r>
+      <w:r>
+        <w:t>:</w:t>
+      </w:r>
+    </w:p>
+    <w:p>
+      <w:pPr>
+        <w:spacing w:line="240" w:lineRule="auto"/>
+      </w:pPr>
+      <w:r>
+        <w:rPr>
+          <w:b/>
+        </w:rPr>
+        <w:t>Methods</w:t>
+      </w:r>
+      <w:r>
+        <w:t>:</w:t>
+      </w:r>
+    </w:p>
+    <w:p>
+      <w:pPr>
+        <w:spacing w:line="240" w:lineRule="auto"/>
+      </w:pPr>
+      <w:r>
+        <w:rPr>
+          <w:b/>
+        </w:rPr>
+        <w:t>Class</w:t>
+      </w:r>
+      <w:r>
+        <w:t>: Staff</w:t>
+      </w:r>
+    </w:p>
+    <w:p>
+      <w:pPr>
+        <w:spacing w:line="240" w:lineRule="auto"/>
+      </w:pPr>
+      <w:r>
+        <w:rPr>
+          <w:b/>
+        </w:rPr>
+        <w:t>Attributes</w:t>
+      </w:r>
+      <w:r>
+        <w:t>:</w:t>
+      </w:r>
+    </w:p>
+    <w:p>
+      <w:pPr>
+        <w:spacing w:line="240" w:lineRule="auto"/>
+      </w:pPr>
+      <w:r>
+        <w:rPr>
+          <w:b/>
+        </w:rPr>
+        <w:t>Methods</w:t>
+      </w:r>
+      <w:r>
+        <w:t>:</w:t>
+      </w:r>
+    </w:p>
+    <w:p>
+      <w:pPr>
+        <w:spacing w:line="240" w:lineRule="auto"/>
+      </w:pPr>
+      <w:r>
+        <w:rPr>
+          <w:b/>
+        </w:rPr>
+        <w:t>Class</w:t>
+      </w:r>
+      <w:r>
+        <w:t>: Rides</w:t>
+      </w:r>
+    </w:p>
+    <w:p>
+      <w:pPr>
+        <w:spacing w:line="240" w:lineRule="auto"/>
+      </w:pPr>
+      <w:r>
+        <w:rPr>
+          <w:b/>
+        </w:rPr>
+        <w:t>Attributes</w:t>
+      </w:r>
+      <w:r>
+        <w:t>:</w:t>
+      </w:r>
+    </w:p>
+    <w:p>
+      <w:pPr>
+        <w:spacing w:line="240" w:lineRule="auto"/>
+      </w:pPr>
+      <w:r>
+        <w:rPr>
+          <w:b/>
+        </w:rPr>
+        <w:t>Methods</w:t>
+      </w:r>
+      <w:r>
+        <w:t>:</w:t>
+      </w:r>
+    </w:p>
+    <w:p>
+      <w:pPr>
+        <w:spacing w:line="240" w:lineRule="auto"/>
+      </w:pPr>
+      <w:r>
+        <w:rPr>
+          <w:b/>
+        </w:rPr>
+        <w:t>Class</w:t>
+      </w:r>
+      <w:r>
+        <w:t>: Concession</w:t>
+      </w:r>
+    </w:p>
+    <w:p>
+      <w:pPr>
+        <w:spacing w:line="240" w:lineRule="auto"/>
+      </w:pPr>
+      <w:r>
+        <w:rPr>
+          <w:b/>
+        </w:rPr>
+        <w:t>Attributes</w:t>
+      </w:r>
+      <w:r>
+        <w:t>:</w:t>
+      </w:r>
+    </w:p>
+    <w:p>
+      <w:pPr>
+        <w:spacing w:line="240" w:lineRule="auto"/>
+      </w:pPr>
+      <w:r>
+        <w:rPr>
+          <w:b/>
+        </w:rPr>
+        <w:t>Methods</w:t>
+      </w:r>
+      <w:r>
+        <w:t>:</w:t>
+      </w:r>
+    </w:p>
+    <w:p>
+      <w:pPr>
+        <w:spacing w:line="240" w:lineRule="auto"/>
+      </w:pPr>
+      <w:r>
+        <w:rPr>
+          <w:b/>
+        </w:rPr>
+        <w:t>Class</w:t>
+      </w:r>
+      <w:r>
+        <w:t>: Location</w:t>
+      </w:r>
+    </w:p>
+    <w:p>
+      <w:pPr>
+        <w:spacing w:line="240" w:lineRule="auto"/>
+      </w:pPr>
+      <w:r>
+        <w:rPr>
+          <w:b/>
+        </w:rPr>
+        <w:t>Attributes</w:t>
+      </w:r>
+      <w:r>
+        <w:t>:</w:t>
+      </w:r>
+    </w:p>
+    <w:p>
+      <w:pPr>
+        <w:spacing w:line="240" w:lineRule="auto"/>
+      </w:pPr>
+      <w:r>
+        <w:rPr>
+          <w:b/>
+        </w:rPr>
+        <w:t>Methods</w:t>
+      </w:r>
+      <w:r>
+        <w:t>:</w:t>
+      </w:r>
+    </w:p>
+    <w:p>
+      <w:r>
+        <w:br w:type="page"/>
+      </w:r>
+    </w:p>
+    <w:p>
+      <w:pPr>
+        <w:rPr>
+          <w:b/>
+          <w:sz w:val="28"/>
+        </w:rPr>
+      </w:pPr>
+      <w:r>
+        <w:rPr>
+          <w:b/>
+          <w:sz w:val="28"/>
+        </w:rPr>
+        <w:lastRenderedPageBreak/>
+        <w:t>E-commerce Site</w:t>
+      </w:r>
+    </w:p>
+    <w:p>
+      <w:pPr>
+        <w:spacing w:line="240" w:lineRule="auto"/>
+      </w:pPr>
+      <w:r>
+        <w:rPr>
+          <w:b/>
+        </w:rPr>
+        <w:t>Class</w:t>
+      </w:r>
+      <w:r>
+        <w:t>: Account</w:t>
+      </w:r>
+    </w:p>
+    <w:p>
+      <w:pPr>
+        <w:spacing w:line="240" w:lineRule="auto"/>
+      </w:pPr>
+      <w:r>
+        <w:rPr>
+          <w:b/>
+        </w:rPr>
+        <w:t>Attributes</w:t>
+      </w:r>
+      <w:r>
+        <w:t>:</w:t>
+      </w:r>
+    </w:p>
+    <w:p>
+      <w:pPr>
+        <w:spacing w:line="240" w:lineRule="auto"/>
+      </w:pPr>
+      <w:r>
+        <w:rPr>
+          <w:b/>
+        </w:rPr>
+        <w:t>Methods</w:t>
+      </w:r>
+      <w:r>
+        <w:t>:</w:t>
+      </w:r>
+    </w:p>
+    <w:p>
+      <w:pPr>
+        <w:spacing w:line="240" w:lineRule="auto"/>
+      </w:pPr>
+      <w:r>
+        <w:rPr>
+          <w:b/>
+        </w:rPr>
+        <w:t>Class</w:t>
+      </w:r>
+      <w:r>
+        <w:t>:</w:t>
+      </w:r>
+      <w:r>
+        <w:t xml:space="preserve"> Database</w:t>
+      </w:r>
+    </w:p>
+    <w:p>
+      <w:pPr>
+        <w:spacing w:line="240" w:lineRule="auto"/>
+      </w:pPr>
+      <w:r>
+        <w:rPr>
+          <w:b/>
+        </w:rPr>
+        <w:t>Attributes</w:t>
+      </w:r>
+      <w:r>
+        <w:t>:</w:t>
+      </w:r>
+    </w:p>
+    <w:p>
+      <w:pPr>
+        <w:spacing w:line="240" w:lineRule="auto"/>
+      </w:pPr>
+      <w:r>
+        <w:rPr>
+          <w:b/>
+        </w:rPr>
+        <w:t>Methods</w:t>
+      </w:r>
+      <w:r>
+        <w:t>:</w:t>
+      </w:r>
+    </w:p>
+    <w:p>
+      <w:pPr>
+        <w:spacing w:line="240" w:lineRule="auto"/>
+      </w:pPr>
+      <w:r>
+        <w:rPr>
+          <w:b/>
+        </w:rPr>
+        <w:t>Class</w:t>
+      </w:r>
+      <w:r>
+        <w:t xml:space="preserve">: </w:t>
+      </w:r>
+      <w:r>
+        <w:t>Structure</w:t>
+      </w:r>
+    </w:p>
+    <w:p>
+      <w:pPr>
+        <w:spacing w:line="240" w:lineRule="auto"/>
+      </w:pPr>
+      <w:r>
+        <w:rPr>
+          <w:b/>
+        </w:rPr>
+        <w:t>Attributes</w:t>
+      </w:r>
+      <w:r>
+        <w:t>:</w:t>
+      </w:r>
+    </w:p>
+    <w:p>
+      <w:pPr>
+        <w:spacing w:line="240" w:lineRule="auto"/>
+      </w:pPr>
+      <w:r>
+        <w:rPr>
+          <w:b/>
+        </w:rPr>
+        <w:t>Methods</w:t>
+      </w:r>
+      <w:r>
+        <w:t>:</w:t>
+      </w:r>
+    </w:p>
+    <w:p>
+      <w:pPr>
+        <w:spacing w:line="240" w:lineRule="auto"/>
+      </w:pPr>
+      <w:r>
+        <w:rPr>
+          <w:b/>
+        </w:rPr>
+        <w:t>Class</w:t>
+      </w:r>
+      <w:r>
+        <w:t>:</w:t>
+      </w:r>
+      <w:r>
+        <w:t xml:space="preserve"> Design</w:t>
+      </w:r>
+    </w:p>
+    <w:p>
+      <w:pPr>
+        <w:spacing w:line="240" w:lineRule="auto"/>
+      </w:pPr>
+      <w:r>
+        <w:rPr>
+          <w:b/>
+        </w:rPr>
+        <w:t>Attributes</w:t>
+      </w:r>
+      <w:r>
+        <w:t>:</w:t>
+      </w:r>
+    </w:p>
+    <w:p>
+      <w:pPr>
+        <w:spacing w:line="240" w:lineRule="auto"/>
+      </w:pPr>
+      <w:r>
+        <w:rPr>
+          <w:b/>
+        </w:rPr>
+        <w:t>Methods</w:t>
+      </w:r>
+      <w:r>
+        <w:t>:</w:t>
+      </w:r>
+    </w:p>
+    <w:p>
+      <w:pPr>
+        <w:spacing w:line="240" w:lineRule="auto"/>
+      </w:pPr>
+      <w:r>
+        <w:rPr>
+          <w:b/>
+        </w:rPr>
+        <w:t>Class</w:t>
+      </w:r>
+      <w:r>
+        <w:t>:</w:t>
+      </w:r>
+      <w:r>
+        <w:t xml:space="preserve"> Application</w:t>
+      </w:r>
+    </w:p>
+    <w:p>
+      <w:pPr>
+        <w:spacing w:line="240" w:lineRule="auto"/>
+      </w:pPr>
+      <w:r>
+        <w:rPr>
+          <w:b/>
+        </w:rPr>
+        <w:t>Attributes</w:t>
+      </w:r>
+      <w:r>
+        <w:t>:</w:t>
+      </w:r>
+    </w:p>
+    <w:p>
+      <w:pPr>
+        <w:spacing w:line="240" w:lineRule="auto"/>
+      </w:pPr>
+      <w:r>
+        <w:rPr>
+          <w:b/>
+        </w:rPr>
+        <w:t>Methods</w:t>
+      </w:r>
+      <w:r>
+        <w:t>:</w:t>
+      </w:r>
+    </w:p>
+    <w:p>
+      <w:r>
+        <w:br w:type="page"/>
+      </w:r>
+    </w:p>
+    <w:p>
+      <w:pPr>
+        <w:rPr>
+          <w:b/>
+          <w:sz w:val="28"/>
+        </w:rPr>
+      </w:pPr>
+      <w:r>
+        <w:rPr>
+          <w:b/>
+          <w:sz w:val="28"/>
+        </w:rPr>
+        <w:lastRenderedPageBreak/>
+        <w:t>Home</w:t>
+      </w:r>
+    </w:p>
+    <w:p>
+      <w:pPr>
+        <w:spacing w:line="240" w:lineRule="auto"/>
+      </w:pPr>
+      <w:r>
+        <w:rPr>
+          <w:b/>
+        </w:rPr>
+        <w:t>Class</w:t>
+      </w:r>
+      <w:r>
+        <w:t>: Masonry</w:t>
+      </w:r>
+    </w:p>
+    <w:p>
+      <w:pPr>
+        <w:spacing w:line="240" w:lineRule="auto"/>
+      </w:pPr>
+      <w:r>
+        <w:rPr>
+          <w:b/>
+        </w:rPr>
+        <w:t>Attributes</w:t>
+      </w:r>
+      <w:r>
+        <w:t>:</w:t>
+      </w:r>
+    </w:p>
+    <w:p>
+      <w:pPr>
+        <w:spacing w:line="240" w:lineRule="auto"/>
+      </w:pPr>
+      <w:r>
+        <w:rPr>
+          <w:b/>
+        </w:rPr>
+        <w:t>Methods</w:t>
+      </w:r>
+      <w:r>
+        <w:t>:</w:t>
+      </w:r>
+    </w:p>
+    <w:p>
+      <w:pPr>
+        <w:spacing w:line="240" w:lineRule="auto"/>
+      </w:pPr>
+      <w:r>
+        <w:rPr>
+          <w:b/>
+        </w:rPr>
+        <w:t>Class</w:t>
+      </w:r>
+      <w:r>
+        <w:t>: Carpentry</w:t>
+      </w:r>
+    </w:p>
+    <w:p>
+      <w:pPr>
+        <w:spacing w:line="240" w:lineRule="auto"/>
+      </w:pPr>
+      <w:r>
+        <w:rPr>
+          <w:b/>
+        </w:rPr>
+        <w:t>Attributes</w:t>
+      </w:r>
+      <w:r>
+        <w:t>:</w:t>
+      </w:r>
+    </w:p>
+    <w:p>
+      <w:pPr>
+        <w:spacing w:line="240" w:lineRule="auto"/>
+      </w:pPr>
+      <w:r>
+        <w:rPr>
+          <w:b/>
+        </w:rPr>
+        <w:t>Methods</w:t>
+      </w:r>
+      <w:r>
+        <w:t>:</w:t>
+      </w:r>
+    </w:p>
+    <w:p>
+      <w:pPr>
+        <w:spacing w:line="240" w:lineRule="auto"/>
+      </w:pPr>
+      <w:r>
+        <w:rPr>
+          <w:b/>
+        </w:rPr>
+        <w:t>Class</w:t>
+      </w:r>
+      <w:r>
+        <w:t>: Electrical</w:t>
+      </w:r>
+    </w:p>
+    <w:p>
+      <w:pPr>
+        <w:spacing w:line="240" w:lineRule="auto"/>
+      </w:pPr>
+      <w:r>
+        <w:rPr>
+          <w:b/>
+        </w:rPr>
+        <w:t>Attributes</w:t>
+      </w:r>
+      <w:r>
+        <w:t>:</w:t>
+      </w:r>
+    </w:p>
+    <w:p>
+      <w:pPr>
+        <w:spacing w:line="240" w:lineRule="auto"/>
+      </w:pPr>
+      <w:r>
+        <w:rPr>
+          <w:b/>
+        </w:rPr>
+        <w:t>Methods</w:t>
+      </w:r>
+      <w:r>
+        <w:t>:</w:t>
+      </w:r>
+    </w:p>
+    <w:p>
+      <w:pPr>
+        <w:spacing w:line="240" w:lineRule="auto"/>
+      </w:pPr>
+      <w:r>
+        <w:rPr>
+          <w:b/>
+        </w:rPr>
+        <w:t>Class</w:t>
+      </w:r>
+      <w:r>
+        <w:t>: Plumbing</w:t>
+      </w:r>
+    </w:p>
+    <w:p>
+      <w:pPr>
+        <w:spacing w:line="240" w:lineRule="auto"/>
+      </w:pPr>
+      <w:r>
+        <w:rPr>
+          <w:b/>
+        </w:rPr>
+        <w:t>Attributes</w:t>
+      </w:r>
+      <w:r>
+        <w:t>:</w:t>
+      </w:r>
+    </w:p>
+    <w:p>
+      <w:pPr>
+        <w:spacing w:line="240" w:lineRule="auto"/>
+      </w:pPr>
+      <w:r>
+        <w:rPr>
+          <w:b/>
+        </w:rPr>
+        <w:t>Methods</w:t>
+      </w:r>
+      <w:r>
+        <w:t>:</w:t>
+      </w:r>
+    </w:p>
+    <w:p>
+      <w:pPr>
+        <w:spacing w:line="240" w:lineRule="auto"/>
+      </w:pPr>
+      <w:r>
+        <w:rPr>
+          <w:b/>
+        </w:rPr>
+        <w:t>Class</w:t>
+      </w:r>
+      <w:r>
+        <w:t>: Roofing</w:t>
+      </w:r>
+    </w:p>
+    <w:p>
+      <w:pPr>
+        <w:spacing w:line="240" w:lineRule="auto"/>
+      </w:pPr>
+      <w:r>
+        <w:rPr>
+          <w:b/>
+        </w:rPr>
+        <w:t>Attributes</w:t>
+      </w:r>
+      <w:r>
+        <w:t>:</w:t>
+      </w:r>
+    </w:p>
+    <w:p>
+      <w:pPr>
+        <w:spacing w:line="240" w:lineRule="auto"/>
+      </w:pPr>
+      <w:r>
+        <w:rPr>
+          <w:b/>
+        </w:rPr>
+        <w:t>Methods</w:t>
+      </w:r>
+      <w:r>
+        <w:t>:</w:t>
+      </w:r>
+    </w:p>
     <w:p/>
     <w:sectPr>
       <w:pgSz w:w="12240" w:h="15840"/>

</xml_diff>